<commit_message>
all changes made during no push till Eps 37
</commit_message>
<xml_diff>
--- a/Documentation E-commerce.docx
+++ b/Documentation E-commerce.docx
@@ -777,6 +777,70 @@
     <w:p>
       <w:pPr>
         <w:rPr>
+          <w:lang w:val="en-GB"/>
+        </w:rPr>
+      </w:pPr>
+      <w:r>
+        <w:rPr>
+          <w:lang w:val="en-GB"/>
+        </w:rPr>
+        <w:t xml:space="preserve">How to create Migration in </w:t>
+      </w:r>
+      <w:proofErr w:type="spellStart"/>
+      <w:r>
+        <w:rPr>
+          <w:lang w:val="en-GB"/>
+        </w:rPr>
+        <w:t>Laravel</w:t>
+      </w:r>
+      <w:proofErr w:type="spellEnd"/>
+      <w:r>
+        <w:rPr>
+          <w:lang w:val="en-GB"/>
+        </w:rPr>
+        <w:t>?</w:t>
+      </w:r>
+    </w:p>
+    <w:p>
+      <w:pPr>
+        <w:rPr>
+          <w:lang w:val="en-GB"/>
+        </w:rPr>
+      </w:pPr>
+      <w:proofErr w:type="spellStart"/>
+      <w:r>
+        <w:rPr>
+          <w:lang w:val="en-GB"/>
+        </w:rPr>
+        <w:t>Php</w:t>
+      </w:r>
+      <w:proofErr w:type="spellEnd"/>
+      <w:r>
+        <w:rPr>
+          <w:lang w:val="en-GB"/>
+        </w:rPr>
+        <w:t xml:space="preserve"> artisan </w:t>
+      </w:r>
+      <w:proofErr w:type="spellStart"/>
+      <w:r>
+        <w:rPr>
+          <w:lang w:val="en-GB"/>
+        </w:rPr>
+        <w:t>make:migration</w:t>
+      </w:r>
+      <w:proofErr w:type="spellEnd"/>
+      <w:r>
+        <w:rPr>
+          <w:lang w:val="en-GB"/>
+        </w:rPr>
+        <w:t xml:space="preserve"> create_coupons_table.</w:t>
+      </w:r>
+      <w:bookmarkStart w:id="0" w:name="_GoBack"/>
+      <w:bookmarkEnd w:id="0"/>
+    </w:p>
+    <w:p>
+      <w:pPr>
+        <w:rPr>
           <w:color w:val="00B0F0"/>
           <w:sz w:val="32"/>
           <w:szCs w:val="32"/>
@@ -1033,8 +1097,6 @@
         </w:rPr>
         <w:t>:seed</w:t>
       </w:r>
-      <w:bookmarkStart w:id="0" w:name="_GoBack"/>
-      <w:bookmarkEnd w:id="0"/>
       <w:proofErr w:type="spellEnd"/>
       <w:proofErr w:type="gramEnd"/>
     </w:p>

</xml_diff>